<commit_message>
ajouter Cahier de charge
</commit_message>
<xml_diff>
--- a/Doc/Cahier-des-charges.docx
+++ b/Doc/Cahier-des-charges.docx
@@ -278,6 +278,16 @@
           </w:r>
         </w:p>
         <w:p>
+          <w:pPr>
+            <w:rPr>
+              <w:rFonts w:ascii="Candara" w:hAnsi="Candara"/>
+              <w:smallCaps/>
+              <w:color w:val="009EE0"/>
+              <w:sz w:val="44"/>
+              <w:szCs w:val="36"/>
+              <w:lang w:val="fr-FR"/>
+            </w:rPr>
+          </w:pPr>
           <w:r>
             <w:rPr>
               <w:rFonts w:ascii="Candara" w:hAnsi="Candara"/>
@@ -690,188 +700,11 @@
             </w:rPr>
             <w:br w:type="page"/>
           </w:r>
+          <w:bookmarkStart w:id="7" w:name="_GoBack"/>
+          <w:bookmarkEnd w:id="7"/>
         </w:p>
       </w:sdtContent>
     </w:sdt>
-    <w:p>
-      <w:pPr>
-        <w:rPr>
-          <w:rFonts w:ascii="Candara" w:hAnsi="Candara"/>
-          <w:smallCaps/>
-          <w:color w:val="009EE0"/>
-          <w:sz w:val="44"/>
-          <w:szCs w:val="36"/>
-          <w:lang w:val="fr-FR"/>
-        </w:rPr>
-      </w:pPr>
-      <w:r>
-        <mc:AlternateContent>
-          <mc:Choice Requires="wps">
-            <w:drawing>
-              <wp:anchor distT="0" distB="0" distL="114300" distR="114300" simplePos="0" relativeHeight="251666432" behindDoc="0" locked="0" layoutInCell="1" allowOverlap="1">
-                <wp:simplePos x="0" y="0"/>
-                <wp:positionH relativeFrom="margin">
-                  <wp:align>right</wp:align>
-                </wp:positionH>
-                <wp:positionV relativeFrom="paragraph">
-                  <wp:posOffset>155575</wp:posOffset>
-                </wp:positionV>
-                <wp:extent cx="5448300" cy="461645"/>
-                <wp:effectExtent l="0" t="0" r="0" b="0"/>
-                <wp:wrapNone/>
-                <wp:docPr id="11" name="Google Shape;205;g10e2dbae2e7_0_4">
-                  <a:hlinkClick xmlns:a="http://schemas.openxmlformats.org/drawingml/2006/main" r:id="rId10"/>
-                </wp:docPr>
-                <wp:cNvGraphicFramePr/>
-                <a:graphic xmlns:a="http://schemas.openxmlformats.org/drawingml/2006/main">
-                  <a:graphicData uri="http://schemas.microsoft.com/office/word/2010/wordprocessingShape">
-                    <wps:wsp>
-                      <wps:cNvSpPr txBox="1"/>
-                      <wps:spPr>
-                        <a:xfrm>
-                          <a:off x="0" y="0"/>
-                          <a:ext cx="5448300" cy="461645"/>
-                        </a:xfrm>
-                        <a:prstGeom prst="rect">
-                          <a:avLst/>
-                        </a:prstGeom>
-                        <a:noFill/>
-                        <a:ln>
-                          <a:noFill/>
-                        </a:ln>
-                      </wps:spPr>
-                      <wps:txbx>
-                        <w:txbxContent>
-                          <w:p>
-                            <w:pPr>
-                              <w:shd w:val="clear" w:color="auto" w:fill="FCCB00"/>
-                              <w:spacing w:line="276" w:lineRule="auto"/>
-                              <w:jc w:val="center"/>
-                              <w:rPr>
-                                <w:rFonts w:ascii="Candara" w:hAnsi="Candara" w:eastAsia="Candara" w:cs="Candara"/>
-                                <w:b/>
-                                <w:bCs/>
-                                <w:color w:val="000000" w:themeColor="dark1"/>
-                                <w:sz w:val="36"/>
-                                <w:szCs w:val="36"/>
-                                <w14:textFill>
-                                  <w14:solidFill>
-                                    <w14:schemeClr w14:val="dk1"/>
-                                  </w14:solidFill>
-                                </w14:textFill>
-                              </w:rPr>
-                            </w:pPr>
-                            <w:r>
-                              <w:fldChar w:fldCharType="begin"/>
-                            </w:r>
-                            <w:r>
-                              <w:instrText xml:space="preserve"> HYPERLINK "https://blog-gestion-de-projet.com/kit-chef-projet/" </w:instrText>
-                            </w:r>
-                            <w:r>
-                              <w:fldChar w:fldCharType="separate"/>
-                            </w:r>
-                            <w:r>
-                              <w:rPr>
-                                <w:rStyle w:val="12"/>
-                                <w:rFonts w:ascii="Candara" w:hAnsi="Candara" w:eastAsia="Candara" w:cs="Candara"/>
-                                <w:b/>
-                                <w:bCs/>
-                                <w:sz w:val="36"/>
-                                <w:szCs w:val="36"/>
-                              </w:rPr>
-                              <w:t>https://blog-gestion-de-projet.com/kit-chef-projet/</w:t>
-                            </w:r>
-                            <w:r>
-                              <w:rPr>
-                                <w:rStyle w:val="12"/>
-                                <w:rFonts w:ascii="Candara" w:hAnsi="Candara" w:eastAsia="Candara" w:cs="Candara"/>
-                                <w:b/>
-                                <w:bCs/>
-                                <w:sz w:val="36"/>
-                                <w:szCs w:val="36"/>
-                              </w:rPr>
-                              <w:fldChar w:fldCharType="end"/>
-                            </w:r>
-                          </w:p>
-                        </w:txbxContent>
-                      </wps:txbx>
-                      <wps:bodyPr spcFirstLastPara="1" wrap="square" lIns="91425" tIns="91425" rIns="91425" bIns="91425" anchor="t" anchorCtr="0">
-                        <a:spAutoFit/>
-                      </wps:bodyPr>
-                    </wps:wsp>
-                  </a:graphicData>
-                </a:graphic>
-              </wp:anchor>
-            </w:drawing>
-          </mc:Choice>
-          <mc:Fallback>
-            <w:pict>
-              <v:shape id="Google Shape;205;g10e2dbae2e7_0_4" o:spid="_x0000_s1026" o:spt="202" type="#_x0000_t202" href="https://blog-gestion-de-projet.com/kit-chef-projet/" style="position:absolute;left:0pt;margin-top:12.25pt;height:36.35pt;width:429pt;mso-position-horizontal:right;mso-position-horizontal-relative:margin;z-index:251666432;mso-width-relative:page;mso-height-relative:page;" o:button="t" filled="f" stroked="f" coordsize="21600,21600" o:gfxdata="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">
-                <v:fill on="f" focussize="0,0"/>
-                <v:stroke on="f"/>
-                <v:imagedata o:title=""/>
-                <o:lock v:ext="edit" aspectratio="f"/>
-                <v:textbox inset="7.1988188976378pt,7.1988188976378pt,7.1988188976378pt,7.1988188976378pt" style="mso-fit-shape-to-text:t;">
-                  <w:txbxContent>
-                    <w:p>
-                      <w:pPr>
-                        <w:shd w:val="clear" w:color="auto" w:fill="FCCB00"/>
-                        <w:spacing w:line="276" w:lineRule="auto"/>
-                        <w:jc w:val="center"/>
-                        <w:rPr>
-                          <w:rFonts w:ascii="Candara" w:hAnsi="Candara" w:eastAsia="Candara" w:cs="Candara"/>
-                          <w:b/>
-                          <w:bCs/>
-                          <w:color w:val="000000" w:themeColor="dark1"/>
-                          <w:sz w:val="36"/>
-                          <w:szCs w:val="36"/>
-                          <w14:textFill>
-                            <w14:solidFill>
-                              <w14:schemeClr w14:val="dk1"/>
-                            </w14:solidFill>
-                          </w14:textFill>
-                        </w:rPr>
-                      </w:pPr>
-                      <w:r>
-                        <w:fldChar w:fldCharType="begin"/>
-                      </w:r>
-                      <w:r>
-                        <w:instrText xml:space="preserve"> HYPERLINK "https://blog-gestion-de-projet.com/kit-chef-projet/" </w:instrText>
-                      </w:r>
-                      <w:r>
-                        <w:fldChar w:fldCharType="separate"/>
-                      </w:r>
-                      <w:r>
-                        <w:rPr>
-                          <w:rStyle w:val="12"/>
-                          <w:rFonts w:ascii="Candara" w:hAnsi="Candara" w:eastAsia="Candara" w:cs="Candara"/>
-                          <w:b/>
-                          <w:bCs/>
-                          <w:sz w:val="36"/>
-                          <w:szCs w:val="36"/>
-                        </w:rPr>
-                        <w:t>https://blog-gestion-de-projet.com/kit-chef-projet/</w:t>
-                      </w:r>
-                      <w:r>
-                        <w:rPr>
-                          <w:rStyle w:val="12"/>
-                          <w:rFonts w:ascii="Candara" w:hAnsi="Candara" w:eastAsia="Candara" w:cs="Candara"/>
-                          <w:b/>
-                          <w:bCs/>
-                          <w:sz w:val="36"/>
-                          <w:szCs w:val="36"/>
-                        </w:rPr>
-                        <w:fldChar w:fldCharType="end"/>
-                      </w:r>
-                    </w:p>
-                  </w:txbxContent>
-                </v:textbox>
-              </v:shape>
-            </w:pict>
-          </mc:Fallback>
-        </mc:AlternateContent>
-      </w:r>
-    </w:p>
     <w:p>
       <w:pPr>
         <w:pBdr>
@@ -4648,8 +4481,6 @@
           <w:lang w:val="fr-BE" w:eastAsia="fr-BE"/>
         </w:rPr>
       </w:pPr>
-      <w:bookmarkStart w:id="7" w:name="_GoBack"/>
-      <w:bookmarkEnd w:id="7"/>
     </w:p>
     <w:sectPr>
       <w:headerReference r:id="rId5" w:type="first"/>
@@ -5601,7 +5432,7 @@
     <w:lsdException w:qFormat="1" w:unhideWhenUsed="0" w:uiPriority="0" w:semiHidden="0" w:name="toc 1"/>
     <w:lsdException w:unhideWhenUsed="0" w:uiPriority="39" w:semiHidden="0" w:name="toc 2"/>
     <w:lsdException w:qFormat="1" w:unhideWhenUsed="0" w:uiPriority="0" w:semiHidden="0" w:name="toc 3"/>
-    <w:lsdException w:unhideWhenUsed="0" w:uiPriority="0" w:semiHidden="0" w:name="toc 4"/>
+    <w:lsdException w:qFormat="1" w:unhideWhenUsed="0" w:uiPriority="0" w:semiHidden="0" w:name="toc 4"/>
     <w:lsdException w:qFormat="1" w:unhideWhenUsed="0" w:uiPriority="0" w:semiHidden="0" w:name="toc 5"/>
     <w:lsdException w:unhideWhenUsed="0" w:uiPriority="0" w:semiHidden="0" w:name="toc 6"/>
     <w:lsdException w:uiPriority="39" w:name="toc 7"/>
@@ -5658,7 +5489,7 @@
     <w:lsdException w:uiPriority="99" w:name="Date"/>
     <w:lsdException w:uiPriority="99" w:name="Body Text First Indent"/>
     <w:lsdException w:uiPriority="99" w:name="Body Text First Indent 2"/>
-    <w:lsdException w:unhideWhenUsed="0" w:uiPriority="0" w:semiHidden="0" w:name="Note Heading"/>
+    <w:lsdException w:qFormat="1" w:unhideWhenUsed="0" w:uiPriority="0" w:semiHidden="0" w:name="Note Heading"/>
     <w:lsdException w:uiPriority="99" w:name="Body Text 2"/>
     <w:lsdException w:uiPriority="99" w:name="Body Text 3"/>
     <w:lsdException w:uiPriority="99" w:name="Body Text Indent 2"/>
@@ -6075,6 +5906,7 @@
     <w:name w:val="Note Heading"/>
     <w:basedOn w:val="1"/>
     <w:next w:val="1"/>
+    <w:qFormat/>
     <w:uiPriority w:val="0"/>
     <w:rPr>
       <w:color w:val="auto"/>
@@ -6097,6 +5929,7 @@
     <w:name w:val="toc 4"/>
     <w:basedOn w:val="1"/>
     <w:next w:val="1"/>
+    <w:qFormat/>
     <w:uiPriority w:val="0"/>
     <w:pPr>
       <w:ind w:left="765" w:hanging="765"/>
@@ -7063,16 +6896,6 @@
 </file>
 
 <file path=customXml/item2.xml><?xml version="1.0" encoding="utf-8"?>
-<go:gDocsCustomXmlDataStorage xmlns:go="http://customooxmlschemas.google.com/" xmlns:r="http://schemas.openxmlformats.org/officeDocument/2006/relationships">
-  <go:docsCustomData xmlns:go="http://customooxmlschemas.google.com/" roundtripDataSignature="AMtx7mjvVGNfQnW+1uGNKT1sdWiiqnWhIg==">AMUW2mUgTcJqtUtnOXnhZgX1zAG2m91OiOyqMfLLUpJYBA7fxhzvs9cQYyYEMABpp2o7qq/Q/sWoYpg52cdWdug6WP7pL6ZiOV5CIyFXOwGrxNMagoVIq1b2cmyqIbXKi+XLaIAb2MHAPvqupYEB6FZAxMzeWCMhMp+VD+JNbJZww8ANEy0poqic/1OVmp8hz4U9aEq9BDajHzdC9mIUjuhucx9IpONq2QKyWI2txlg7LLiDXZn3xm0=</go:docsCustomData>
-</go:gDocsCustomXmlDataStorage>
-</file>
-
-<file path=customXml/item3.xml><?xml version="1.0" encoding="utf-8"?>
-<b:Sources xmlns:b="http://schemas.openxmlformats.org/officeDocument/2006/bibliography" xmlns="http://schemas.openxmlformats.org/officeDocument/2006/bibliography" SelectedStyle="\APASixthEditionOfficeOnline.xsl" StyleName="APA" Version="6"/>
-</file>
-
-<file path=customXml/item4.xml><?xml version="1.0" encoding="utf-8"?>
 <CoverPageProperties xmlns="http://schemas.microsoft.com/office/2006/coverPageProps">
   <PublishDate>Projet CMRL</PublishDate>
   <Abstract/>
@@ -7081,6 +6904,16 @@
   <CompanyFax/>
   <CompanyEmail/>
 </CoverPageProperties>
+</file>
+
+<file path=customXml/item3.xml><?xml version="1.0" encoding="utf-8"?>
+<b:Sources xmlns:b="http://schemas.openxmlformats.org/officeDocument/2006/bibliography" xmlns="http://schemas.openxmlformats.org/officeDocument/2006/bibliography" SelectedStyle="\APASixthEditionOfficeOnline.xsl" StyleName="APA" Version="6"/>
+</file>
+
+<file path=customXml/item4.xml><?xml version="1.0" encoding="utf-8"?>
+<go:gDocsCustomXmlDataStorage xmlns:go="http://customooxmlschemas.google.com/" xmlns:r="http://schemas.openxmlformats.org/officeDocument/2006/relationships">
+  <go:docsCustomData xmlns:go="http://customooxmlschemas.google.com/" roundtripDataSignature="AMtx7mjvVGNfQnW+1uGNKT1sdWiiqnWhIg==">AMUW2mUgTcJqtUtnOXnhZgX1zAG2m91OiOyqMfLLUpJYBA7fxhzvs9cQYyYEMABpp2o7qq/Q/sWoYpg52cdWdug6WP7pL6ZiOV5CIyFXOwGrxNMagoVIq1b2cmyqIbXKi+XLaIAb2MHAPvqupYEB6FZAxMzeWCMhMp+VD+JNbJZww8ANEy0poqic/1OVmp8hz4U9aEq9BDajHzdC9mIUjuhucx9IpONq2QKyWI2txlg7LLiDXZn3xm0=</go:docsCustomData>
+</go:gDocsCustomXmlDataStorage>
 </file>
 
 <file path=customXml/itemProps1.xml><?xml version="1.0" encoding="utf-8"?>
@@ -7092,7 +6925,7 @@
 </file>
 
 <file path=customXml/itemProps2.xml><?xml version="1.0" encoding="utf-8"?>
-<ds:datastoreItem xmlns:ds="http://schemas.openxmlformats.org/officeDocument/2006/customXml" ds:itemID="{11111111-1234-1234-1234-123412341234}">
+<ds:datastoreItem xmlns:ds="http://schemas.openxmlformats.org/officeDocument/2006/customXml" ds:itemID="{55AF091B-3C7A-41E3-B477-F2FDAA23CFDA}">
   <ds:schemaRefs/>
 </ds:datastoreItem>
 </file>
@@ -7104,7 +6937,7 @@
 </file>
 
 <file path=customXml/itemProps4.xml><?xml version="1.0" encoding="utf-8"?>
-<ds:datastoreItem xmlns:ds="http://schemas.openxmlformats.org/officeDocument/2006/customXml" ds:itemID="{55AF091B-3C7A-41E3-B477-F2FDAA23CFDA}">
+<ds:datastoreItem xmlns:ds="http://schemas.openxmlformats.org/officeDocument/2006/customXml" ds:itemID="{11111111-1234-1234-1234-123412341234}">
   <ds:schemaRefs/>
 </ds:datastoreItem>
 </file>
</xml_diff>

<commit_message>
update Cachier des charges
</commit_message>
<xml_diff>
--- a/Doc/Cahier-des-charges.docx
+++ b/Doc/Cahier-des-charges.docx
@@ -700,8 +700,6 @@
             </w:rPr>
             <w:br w:type="page"/>
           </w:r>
-          <w:bookmarkStart w:id="7" w:name="_GoBack"/>
-          <w:bookmarkEnd w:id="7"/>
         </w:p>
       </w:sdtContent>
     </w:sdt>
@@ -3347,6 +3345,9 @@
               <w:rPr>
                 <w:rStyle w:val="14"/>
                 <w:rFonts w:hint="default" w:ascii="Candara" w:hAnsi="Candara" w:cs="Candara"/>
+                <w:b w:val="0"/>
+                <w:bCs w:val="0"/>
+                <w:color w:val="0000FF"/>
                 <w:sz w:val="22"/>
                 <w:szCs w:val="22"/>
               </w:rPr>
@@ -3380,6 +3381,9 @@
               <w:rPr>
                 <w:rStyle w:val="14"/>
                 <w:rFonts w:hint="default" w:ascii="Candara" w:hAnsi="Candara" w:cs="Candara"/>
+                <w:b w:val="0"/>
+                <w:bCs w:val="0"/>
+                <w:color w:val="0000FF"/>
                 <w:sz w:val="22"/>
                 <w:szCs w:val="22"/>
               </w:rPr>
@@ -3388,10 +3392,21 @@
             <w:r>
               <w:rPr>
                 <w:rFonts w:hint="default" w:ascii="Candara" w:hAnsi="Candara" w:cs="Candara"/>
+                <w:b w:val="0"/>
+                <w:bCs w:val="0"/>
+                <w:color w:val="0000FF"/>
                 <w:sz w:val="22"/>
                 <w:szCs w:val="22"/>
               </w:rPr>
-              <w:t xml:space="preserve"> Mettre en avant la richesse culturelle et agricole de Safi en offrant un espace virtuel pour la présentation et la vente des produits locaux. Encourager la diversité des produits issus de la région.</w:t>
+              <w:t xml:space="preserve"> </w:t>
+            </w:r>
+            <w:r>
+              <w:rPr>
+                <w:rFonts w:hint="default" w:ascii="Candara" w:hAnsi="Candara" w:cs="Candara"/>
+                <w:sz w:val="22"/>
+                <w:szCs w:val="22"/>
+              </w:rPr>
+              <w:t>Mettre en avant la richesse culturelle et agricole de Safi en offrant un espace virtuel pour la présentation et la vente des produits locaux. Encourager la diversité des produits issus de la région.</w:t>
             </w:r>
           </w:p>
           <w:p>
@@ -3413,6 +3428,9 @@
               <w:rPr>
                 <w:rStyle w:val="14"/>
                 <w:rFonts w:hint="default" w:ascii="Candara" w:hAnsi="Candara" w:cs="Candara"/>
+                <w:b w:val="0"/>
+                <w:bCs w:val="0"/>
+                <w:color w:val="0000FF"/>
                 <w:sz w:val="22"/>
                 <w:szCs w:val="22"/>
               </w:rPr>
@@ -3421,10 +3439,21 @@
             <w:r>
               <w:rPr>
                 <w:rFonts w:hint="default" w:ascii="Candara" w:hAnsi="Candara" w:cs="Candara"/>
+                <w:b w:val="0"/>
+                <w:bCs w:val="0"/>
+                <w:color w:val="0000FF"/>
                 <w:sz w:val="22"/>
                 <w:szCs w:val="22"/>
               </w:rPr>
-              <w:t xml:space="preserve"> Faciliter la transaction commerciale entre les commerçants traditionnels et les consommateurs en fournissant une plateforme accessible et conviviale pour les achats en ligne.</w:t>
+              <w:t xml:space="preserve"> </w:t>
+            </w:r>
+            <w:r>
+              <w:rPr>
+                <w:rFonts w:hint="default" w:ascii="Candara" w:hAnsi="Candara" w:cs="Candara"/>
+                <w:sz w:val="22"/>
+                <w:szCs w:val="22"/>
+              </w:rPr>
+              <w:t>Faciliter la transaction commerciale entre les commerçants traditionnels et les consommateurs en fournissant une plateforme accessible et conviviale pour les achats en ligne.</w:t>
             </w:r>
           </w:p>
           <w:p>
@@ -3446,6 +3475,9 @@
               <w:rPr>
                 <w:rStyle w:val="14"/>
                 <w:rFonts w:hint="default" w:ascii="Candara" w:hAnsi="Candara" w:cs="Candara"/>
+                <w:b w:val="0"/>
+                <w:bCs w:val="0"/>
+                <w:color w:val="0000FF"/>
                 <w:sz w:val="22"/>
                 <w:szCs w:val="22"/>
               </w:rPr>
@@ -3479,6 +3511,9 @@
               <w:rPr>
                 <w:rStyle w:val="14"/>
                 <w:rFonts w:hint="default" w:ascii="Candara" w:hAnsi="Candara" w:cs="Candara"/>
+                <w:b w:val="0"/>
+                <w:bCs w:val="0"/>
+                <w:color w:val="0000FF"/>
                 <w:sz w:val="22"/>
                 <w:szCs w:val="22"/>
               </w:rPr>
@@ -3487,10 +3522,21 @@
             <w:r>
               <w:rPr>
                 <w:rFonts w:hint="default" w:ascii="Candara" w:hAnsi="Candara" w:cs="Candara"/>
+                <w:b w:val="0"/>
+                <w:bCs w:val="0"/>
+                <w:color w:val="0000FF"/>
                 <w:sz w:val="22"/>
                 <w:szCs w:val="22"/>
               </w:rPr>
-              <w:t xml:space="preserve"> Contribuer au développement économique de la région de Safi en renforçant les activités commerciales locales et en offrant de nouvelles opportunités aux acteurs économiques traditionnels.</w:t>
+              <w:t xml:space="preserve"> </w:t>
+            </w:r>
+            <w:r>
+              <w:rPr>
+                <w:rFonts w:hint="default" w:ascii="Candara" w:hAnsi="Candara" w:cs="Candara"/>
+                <w:sz w:val="22"/>
+                <w:szCs w:val="22"/>
+              </w:rPr>
+              <w:t>Contribuer au développement économique de la région de Safi en renforçant les activités commerciales locales et en offrant de nouvelles opportunités aux acteurs économiques traditionnels.</w:t>
             </w:r>
           </w:p>
           <w:p>
@@ -3512,6 +3558,9 @@
               <w:rPr>
                 <w:rStyle w:val="14"/>
                 <w:rFonts w:hint="default" w:ascii="Candara" w:hAnsi="Candara" w:cs="Candara"/>
+                <w:b w:val="0"/>
+                <w:bCs w:val="0"/>
+                <w:color w:val="0000FF"/>
                 <w:sz w:val="22"/>
                 <w:szCs w:val="22"/>
               </w:rPr>
@@ -3694,23 +3743,21 @@
                 <w:szCs w:val="18"/>
                 <w:lang w:val="fr-FR"/>
               </w:rPr>
-              <w:t xml:space="preserve">    Produits Ciblés : Le projet se concentre sur la vente en ligne des produits spécifiques provenant des magasins traditionnels de Safi, avec une emphase particulière sur les articles de "fakhare" et les produits des coopératives agricoles.</w:t>
+              <w:t xml:space="preserve">   </w:t>
             </w:r>
-          </w:p>
-          <w:p>
-            <w:pPr>
+            <w:r>
               <w:rPr>
                 <w:rFonts w:hint="default" w:ascii="Candara" w:hAnsi="Candara"/>
                 <w:i/>
                 <w:iCs/>
-                <w:sz w:val="22"/>
-                <w:szCs w:val="18"/>
-                <w:lang w:val="fr-FR"/>
-              </w:rPr>
-            </w:pPr>
-          </w:p>
-          <w:p>
-            <w:pPr>
+                <w:color w:val="0000FF"/>
+                <w:sz w:val="22"/>
+                <w:szCs w:val="18"/>
+                <w:lang w:val="fr-FR"/>
+              </w:rPr>
+              <w:t xml:space="preserve"> Produits Ciblés :</w:t>
+            </w:r>
+            <w:r>
               <w:rPr>
                 <w:rFonts w:hint="default" w:ascii="Candara" w:hAnsi="Candara"/>
                 <w:i/>
@@ -3719,8 +3766,11 @@
                 <w:szCs w:val="18"/>
                 <w:lang w:val="fr-FR"/>
               </w:rPr>
-            </w:pPr>
-            <w:r>
+              <w:t xml:space="preserve"> Le projet se concentre sur la vente en ligne des produits spécifiques provenant des magasins traditionnels de Safi, avec une emphase particulière sur les articles de "fakhare" et les produits des coopératives agricoles.</w:t>
+            </w:r>
+          </w:p>
+          <w:p>
+            <w:pPr>
               <w:rPr>
                 <w:rFonts w:hint="default" w:ascii="Candara" w:hAnsi="Candara"/>
                 <w:i/>
@@ -3729,8 +3779,7 @@
                 <w:szCs w:val="18"/>
                 <w:lang w:val="fr-FR"/>
               </w:rPr>
-              <w:t xml:space="preserve">    Plateforme Web : Le périmètre inclut le développement d'une plateforme web dédiée exclusivement à la commercialisation des produits locaux. Cela comprend la conception, le développement, et la mise en œuvre des fonctionnalités nécessaires à une expérience d'achat en ligne efficace.</w:t>
-            </w:r>
+            </w:pPr>
           </w:p>
           <w:p>
             <w:pPr>
@@ -3743,9 +3792,7 @@
                 <w:lang w:val="fr-FR"/>
               </w:rPr>
             </w:pPr>
-          </w:p>
-          <w:p>
-            <w:pPr>
+            <w:r>
               <w:rPr>
                 <w:rFonts w:hint="default" w:ascii="Candara" w:hAnsi="Candara"/>
                 <w:i/>
@@ -3754,21 +3801,21 @@
                 <w:szCs w:val="18"/>
                 <w:lang w:val="fr-FR"/>
               </w:rPr>
-            </w:pPr>
+              <w:t xml:space="preserve">  </w:t>
+            </w:r>
             <w:r>
               <w:rPr>
                 <w:rFonts w:hint="default" w:ascii="Candara" w:hAnsi="Candara"/>
                 <w:i/>
                 <w:iCs/>
-                <w:sz w:val="22"/>
-                <w:szCs w:val="18"/>
-                <w:lang w:val="fr-FR"/>
-              </w:rPr>
-              <w:t xml:space="preserve">    Système de Gestion des Commandes : Intégration d'un système de gestion des commandes pour assurer le suivi des transactions, la gestion des stocks, et une coordination efficace entre les commerçants traditionnels et les acheteurs.</w:t>
+                <w:color w:val="0000FF"/>
+                <w:sz w:val="22"/>
+                <w:szCs w:val="18"/>
+                <w:lang w:val="fr-FR"/>
+              </w:rPr>
+              <w:t xml:space="preserve">  Plateforme Web :</w:t>
             </w:r>
-          </w:p>
-          <w:p>
-            <w:pPr>
+            <w:r>
               <w:rPr>
                 <w:rFonts w:hint="default" w:ascii="Candara" w:hAnsi="Candara"/>
                 <w:i/>
@@ -3777,7 +3824,8 @@
                 <w:szCs w:val="18"/>
                 <w:lang w:val="fr-FR"/>
               </w:rPr>
-            </w:pPr>
+              <w:t xml:space="preserve"> Le périmètre inclut le développement d'une plateforme web dédiée exclusivement à la commercialisation des produits locaux. Cela comprend la conception, le développement, et la mise en œuvre des fonctionnalités nécessaires à une expérience d'achat en ligne efficace.</w:t>
+            </w:r>
           </w:p>
           <w:p>
             <w:pPr>
@@ -3790,7 +3838,9 @@
                 <w:lang w:val="fr-FR"/>
               </w:rPr>
             </w:pPr>
-            <w:r>
+          </w:p>
+          <w:p>
+            <w:pPr>
               <w:rPr>
                 <w:rFonts w:hint="default" w:ascii="Candara" w:hAnsi="Candara"/>
                 <w:i/>
@@ -3799,23 +3849,20 @@
                 <w:szCs w:val="18"/>
                 <w:lang w:val="fr-FR"/>
               </w:rPr>
-              <w:t xml:space="preserve">    Interface Utilisateur : La conception d'une interface utilisateur conviviale et accessible, facilitant la navigation, la recherche de produits, et le processus de commande. Une attention particulière sera portée à l'expérience utilisateur pour garantir une interaction intuitive.</w:t>
-            </w:r>
-          </w:p>
-          <w:p>
-            <w:pPr>
+            </w:pPr>
+            <w:r>
               <w:rPr>
                 <w:rFonts w:hint="default" w:ascii="Candara" w:hAnsi="Candara"/>
                 <w:i/>
                 <w:iCs/>
-                <w:sz w:val="22"/>
-                <w:szCs w:val="18"/>
-                <w:lang w:val="fr-FR"/>
-              </w:rPr>
-            </w:pPr>
-          </w:p>
-          <w:p>
-            <w:pPr>
+                <w:color w:val="0000FF"/>
+                <w:sz w:val="22"/>
+                <w:szCs w:val="18"/>
+                <w:lang w:val="fr-FR"/>
+              </w:rPr>
+              <w:t xml:space="preserve">    Système de Gestion des Commandes : </w:t>
+            </w:r>
+            <w:r>
               <w:rPr>
                 <w:rFonts w:hint="default" w:ascii="Candara" w:hAnsi="Candara"/>
                 <w:i/>
@@ -3824,8 +3871,11 @@
                 <w:szCs w:val="18"/>
                 <w:lang w:val="fr-FR"/>
               </w:rPr>
-            </w:pPr>
-            <w:r>
+              <w:t>Intégration d'un système de gestion des commandes pour assurer le suivi des transactions, la gestion des stocks, et une coordination efficace entre les commerçants traditionnels et les acheteurs.</w:t>
+            </w:r>
+          </w:p>
+          <w:p>
+            <w:pPr>
               <w:rPr>
                 <w:rFonts w:hint="default" w:ascii="Candara" w:hAnsi="Candara"/>
                 <w:i/>
@@ -3834,8 +3884,7 @@
                 <w:szCs w:val="18"/>
                 <w:lang w:val="fr-FR"/>
               </w:rPr>
-              <w:t xml:space="preserve">    Logistique et Livraison : Le périmètre inclut la mise en place d'un système logistique pour coordonner la livraison des produits commandés, assurant ainsi une distribution efficace et fiable.</w:t>
-            </w:r>
+            </w:pPr>
           </w:p>
           <w:p>
             <w:pPr>
@@ -3848,18 +3897,18 @@
                 <w:lang w:val="fr-FR"/>
               </w:rPr>
             </w:pPr>
-          </w:p>
-          <w:p>
-            <w:pPr>
+            <w:r>
               <w:rPr>
                 <w:rFonts w:hint="default" w:ascii="Candara" w:hAnsi="Candara"/>
                 <w:i/>
                 <w:iCs/>
-                <w:sz w:val="22"/>
-                <w:szCs w:val="18"/>
-                <w:lang w:val="fr-FR"/>
-              </w:rPr>
-            </w:pPr>
+                <w:color w:val="0000FF"/>
+                <w:sz w:val="22"/>
+                <w:szCs w:val="18"/>
+                <w:lang w:val="fr-FR"/>
+              </w:rPr>
+              <w:t xml:space="preserve">    Interface Utilisateur : </w:t>
+            </w:r>
             <w:r>
               <w:rPr>
                 <w:rFonts w:hint="default" w:ascii="Candara" w:hAnsi="Candara"/>
@@ -3869,7 +3918,7 @@
                 <w:szCs w:val="18"/>
                 <w:lang w:val="fr-FR"/>
               </w:rPr>
-              <w:t xml:space="preserve">    Sécurité des Données : Intégration de mesures de sécurité robustes pour protéger les informations sensibles des utilisateurs, garantissant la confidentialité et l'intégrité des données.</w:t>
+              <w:t>La conception d'une interface utilisateur conviviale et accessible, facilitant la navigation, la recherche de produits, et le processus de commande. Une attention particulière sera portée à l'expérience utilisateur pour garantir une interaction intuitive.</w:t>
             </w:r>
           </w:p>
           <w:p>
@@ -3904,23 +3953,21 @@
                 <w:szCs w:val="18"/>
                 <w:lang w:val="fr-FR"/>
               </w:rPr>
-              <w:t xml:space="preserve">    Collaboration avec les Acteurs Locaux : Le projet implique une collaboration étroite avec les commerçants traditionnels, les coopératives agricoles, et d'autres parties prenantes locales pour assurer une intégration harmonieuse dans le tissu économique existant.</w:t>
+              <w:t xml:space="preserve"> </w:t>
             </w:r>
-          </w:p>
-          <w:p>
-            <w:pPr>
+            <w:r>
               <w:rPr>
                 <w:rFonts w:hint="default" w:ascii="Candara" w:hAnsi="Candara"/>
                 <w:i/>
                 <w:iCs/>
-                <w:sz w:val="22"/>
-                <w:szCs w:val="18"/>
-                <w:lang w:val="fr-FR"/>
-              </w:rPr>
-            </w:pPr>
-          </w:p>
-          <w:p>
-            <w:pPr>
+                <w:color w:val="0000FF"/>
+                <w:sz w:val="22"/>
+                <w:szCs w:val="18"/>
+                <w:lang w:val="fr-FR"/>
+              </w:rPr>
+              <w:t xml:space="preserve">   Collaboration avec les Acteurs Locaux :</w:t>
+            </w:r>
+            <w:r>
               <w:rPr>
                 <w:rFonts w:hint="default" w:ascii="Candara" w:hAnsi="Candara"/>
                 <w:i/>
@@ -3929,8 +3976,11 @@
                 <w:szCs w:val="18"/>
                 <w:lang w:val="fr-FR"/>
               </w:rPr>
-            </w:pPr>
-            <w:r>
+              <w:t xml:space="preserve"> Le projet implique une collaboration étroite avec les commerçants traditionnels, les coopératives agricoles, et d'autres parties prenantes locales pour assurer une intégration harmonieuse dans le tissu économique existant.</w:t>
+            </w:r>
+          </w:p>
+          <w:p>
+            <w:pPr>
               <w:rPr>
                 <w:rFonts w:hint="default" w:ascii="Candara" w:hAnsi="Candara"/>
                 <w:i/>
@@ -3939,8 +3989,7 @@
                 <w:szCs w:val="18"/>
                 <w:lang w:val="fr-FR"/>
               </w:rPr>
-              <w:t xml:space="preserve">    Promotion en Ligne : La promotion des produits à travers des stratégies en ligne fait partie du périmètre, visant à maximiser la visibilité de la plateforme et à attirer un public plus large.</w:t>
-            </w:r>
+            </w:pPr>
           </w:p>
           <w:p>
             <w:pPr>
@@ -3953,6 +4002,41 @@
                 <w:lang w:val="fr-FR"/>
               </w:rPr>
             </w:pPr>
+            <w:r>
+              <w:rPr>
+                <w:rFonts w:hint="default" w:ascii="Candara" w:hAnsi="Candara"/>
+                <w:i/>
+                <w:iCs/>
+                <w:color w:val="0000FF"/>
+                <w:sz w:val="22"/>
+                <w:szCs w:val="18"/>
+                <w:lang w:val="fr-FR"/>
+              </w:rPr>
+              <w:t xml:space="preserve">    Promotion en Ligne :</w:t>
+            </w:r>
+            <w:r>
+              <w:rPr>
+                <w:rFonts w:hint="default" w:ascii="Candara" w:hAnsi="Candara"/>
+                <w:i/>
+                <w:iCs/>
+                <w:sz w:val="22"/>
+                <w:szCs w:val="18"/>
+                <w:lang w:val="fr-FR"/>
+              </w:rPr>
+              <w:t xml:space="preserve"> La promotion des produits à travers des stratégies en ligne fait partie du périmètre, visant à maximiser la visibilité de la plateforme et à attirer un public plus large.</w:t>
+            </w:r>
+          </w:p>
+          <w:p>
+            <w:pPr>
+              <w:rPr>
+                <w:rFonts w:hint="default" w:ascii="Candara" w:hAnsi="Candara"/>
+                <w:i/>
+                <w:iCs/>
+                <w:sz w:val="22"/>
+                <w:szCs w:val="18"/>
+                <w:lang w:val="fr-FR"/>
+              </w:rPr>
+            </w:pPr>
           </w:p>
           <w:p>
             <w:pPr>
@@ -3974,7 +4058,20 @@
                 <w:szCs w:val="18"/>
                 <w:lang w:val="fr-FR"/>
               </w:rPr>
-              <w:t>Le périmètre du projet est défini de manière à atteindre ses objectifs spécifiques tout en assurant une mise en œuvre efficace et cohérente des éléments clés nécessaires au succès de la plateforme de vente en ligne.</w:t>
+              <w:t>Le périmètre du projet est défini de manière à atteindre ses objectifs spécifiques tout en assurant une mise en œuvre efficace et cohérente des élém</w:t>
+            </w:r>
+            <w:bookmarkStart w:id="7" w:name="_GoBack"/>
+            <w:bookmarkEnd w:id="7"/>
+            <w:r>
+              <w:rPr>
+                <w:rFonts w:hint="default" w:ascii="Candara" w:hAnsi="Candara"/>
+                <w:i/>
+                <w:iCs/>
+                <w:sz w:val="22"/>
+                <w:szCs w:val="18"/>
+                <w:lang w:val="fr-FR"/>
+              </w:rPr>
+              <w:t>ents clés nécessaires au succès de la plateforme de vente en ligne.</w:t>
             </w:r>
           </w:p>
           <w:p>
@@ -4560,40 +4657,6 @@
                               <w:lang w:val="fr-FR"/>
                             </w:rPr>
                           </w:pPr>
-                          <w:r>
-                            <w:rPr>
-                              <w:rFonts w:ascii="Candara" w:hAnsi="Candara"/>
-                              <w:lang w:val="fr-FR"/>
-                            </w:rPr>
-                            <w:t xml:space="preserve">Template fourni par </w:t>
-                          </w:r>
-                          <w:r>
-                            <w:fldChar w:fldCharType="begin"/>
-                          </w:r>
-                          <w:r>
-                            <w:instrText xml:space="preserve"> HYPERLINK "https://blog-gestion-de-projet.com" </w:instrText>
-                          </w:r>
-                          <w:r>
-                            <w:fldChar w:fldCharType="separate"/>
-                          </w:r>
-                          <w:r>
-                            <w:rPr>
-                              <w:rStyle w:val="12"/>
-                              <w:rFonts w:ascii="Candara" w:hAnsi="Candara"/>
-                              <w:b/>
-                              <w:lang w:val="fr-FR"/>
-                            </w:rPr>
-                            <w:t>https://blog-gestion-de-projet.com</w:t>
-                          </w:r>
-                          <w:r>
-                            <w:rPr>
-                              <w:rStyle w:val="12"/>
-                              <w:rFonts w:ascii="Candara" w:hAnsi="Candara"/>
-                              <w:b/>
-                              <w:lang w:val="fr-FR"/>
-                            </w:rPr>
-                            <w:fldChar w:fldCharType="end"/>
-                          </w:r>
                         </w:p>
                       </w:txbxContent>
                     </wps:txbx>
@@ -4622,40 +4685,6 @@
                         <w:lang w:val="fr-FR"/>
                       </w:rPr>
                     </w:pPr>
-                    <w:r>
-                      <w:rPr>
-                        <w:rFonts w:ascii="Candara" w:hAnsi="Candara"/>
-                        <w:lang w:val="fr-FR"/>
-                      </w:rPr>
-                      <w:t xml:space="preserve">Template fourni par </w:t>
-                    </w:r>
-                    <w:r>
-                      <w:fldChar w:fldCharType="begin"/>
-                    </w:r>
-                    <w:r>
-                      <w:instrText xml:space="preserve"> HYPERLINK "https://blog-gestion-de-projet.com" </w:instrText>
-                    </w:r>
-                    <w:r>
-                      <w:fldChar w:fldCharType="separate"/>
-                    </w:r>
-                    <w:r>
-                      <w:rPr>
-                        <w:rStyle w:val="12"/>
-                        <w:rFonts w:ascii="Candara" w:hAnsi="Candara"/>
-                        <w:b/>
-                        <w:lang w:val="fr-FR"/>
-                      </w:rPr>
-                      <w:t>https://blog-gestion-de-projet.com</w:t>
-                    </w:r>
-                    <w:r>
-                      <w:rPr>
-                        <w:rStyle w:val="12"/>
-                        <w:rFonts w:ascii="Candara" w:hAnsi="Candara"/>
-                        <w:b/>
-                        <w:lang w:val="fr-FR"/>
-                      </w:rPr>
-                      <w:fldChar w:fldCharType="end"/>
-                    </w:r>
                   </w:p>
                 </w:txbxContent>
               </v:textbox>
@@ -4815,6 +4844,15 @@
                         <a:schemeClr val="lt1"/>
                       </a:fontRef>
                     </wps:style>
+                    <wps:txbx>
+                      <w:txbxContent>
+                        <w:p>
+                          <w:pPr>
+                            <w:jc w:val="center"/>
+                          </w:pPr>
+                        </w:p>
+                      </w:txbxContent>
+                    </wps:txbx>
                     <wps:bodyPr rot="0" spcFirstLastPara="0" vertOverflow="overflow" horzOverflow="overflow" vert="horz" wrap="square" lIns="91440" tIns="45720" rIns="91440" bIns="45720" numCol="1" spcCol="0" rtlCol="0" fromWordArt="0" anchor="ctr" anchorCtr="0" forceAA="0" compatLnSpc="1">
                       <a:noAutofit/>
                     </wps:bodyPr>
@@ -4826,11 +4864,20 @@
         </mc:Choice>
         <mc:Fallback>
           <w:pict>
-            <v:rect id="_x0000_s1026" o:spid="_x0000_s1026" o:spt="1" style="position:absolute;left:0pt;margin-left:7.1pt;margin-top:274.1pt;height:72pt;width:90.75pt;mso-position-horizontal-relative:page;z-index:251662336;v-text-anchor:middle;mso-width-relative:page;mso-height-relative:page;" fillcolor="#33CC33" filled="t" stroked="f" coordsize="21600,21600" o:gfxdata="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">
+            <v:rect id="_x0000_s1026" o:spid="_x0000_s1026" o:spt="1" style="position:absolute;left:0pt;margin-left:7.1pt;margin-top:274.1pt;height:72pt;width:90.75pt;mso-position-horizontal-relative:page;z-index:251662336;v-text-anchor:middle;mso-width-relative:page;mso-height-relative:page;" fillcolor="#33CC33" filled="t" stroked="f" coordsize="21600,21600" o:gfxdata="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">
               <v:fill on="t" focussize="0,0"/>
               <v:stroke on="f" weight="2pt"/>
               <v:imagedata o:title=""/>
               <o:lock v:ext="edit" aspectratio="f"/>
+              <v:textbox>
+                <w:txbxContent>
+                  <w:p>
+                    <w:pPr>
+                      <w:jc w:val="center"/>
+                    </w:pPr>
+                  </w:p>
+                </w:txbxContent>
+              </v:textbox>
             </v:rect>
           </w:pict>
         </mc:Fallback>
@@ -6896,6 +6943,16 @@
 </file>
 
 <file path=customXml/item2.xml><?xml version="1.0" encoding="utf-8"?>
+<go:gDocsCustomXmlDataStorage xmlns:go="http://customooxmlschemas.google.com/" xmlns:r="http://schemas.openxmlformats.org/officeDocument/2006/relationships">
+  <go:docsCustomData xmlns:go="http://customooxmlschemas.google.com/" roundtripDataSignature="AMtx7mjvVGNfQnW+1uGNKT1sdWiiqnWhIg==">AMUW2mUgTcJqtUtnOXnhZgX1zAG2m91OiOyqMfLLUpJYBA7fxhzvs9cQYyYEMABpp2o7qq/Q/sWoYpg52cdWdug6WP7pL6ZiOV5CIyFXOwGrxNMagoVIq1b2cmyqIbXKi+XLaIAb2MHAPvqupYEB6FZAxMzeWCMhMp+VD+JNbJZww8ANEy0poqic/1OVmp8hz4U9aEq9BDajHzdC9mIUjuhucx9IpONq2QKyWI2txlg7LLiDXZn3xm0=</go:docsCustomData>
+</go:gDocsCustomXmlDataStorage>
+</file>
+
+<file path=customXml/item3.xml><?xml version="1.0" encoding="utf-8"?>
+<b:Sources xmlns:b="http://schemas.openxmlformats.org/officeDocument/2006/bibliography" xmlns="http://schemas.openxmlformats.org/officeDocument/2006/bibliography" SelectedStyle="\APASixthEditionOfficeOnline.xsl" StyleName="APA" Version="6"/>
+</file>
+
+<file path=customXml/item4.xml><?xml version="1.0" encoding="utf-8"?>
 <CoverPageProperties xmlns="http://schemas.microsoft.com/office/2006/coverPageProps">
   <PublishDate>Projet CMRL</PublishDate>
   <Abstract/>
@@ -6904,16 +6961,6 @@
   <CompanyFax/>
   <CompanyEmail/>
 </CoverPageProperties>
-</file>
-
-<file path=customXml/item3.xml><?xml version="1.0" encoding="utf-8"?>
-<b:Sources xmlns:b="http://schemas.openxmlformats.org/officeDocument/2006/bibliography" xmlns="http://schemas.openxmlformats.org/officeDocument/2006/bibliography" SelectedStyle="\APASixthEditionOfficeOnline.xsl" StyleName="APA" Version="6"/>
-</file>
-
-<file path=customXml/item4.xml><?xml version="1.0" encoding="utf-8"?>
-<go:gDocsCustomXmlDataStorage xmlns:go="http://customooxmlschemas.google.com/" xmlns:r="http://schemas.openxmlformats.org/officeDocument/2006/relationships">
-  <go:docsCustomData xmlns:go="http://customooxmlschemas.google.com/" roundtripDataSignature="AMtx7mjvVGNfQnW+1uGNKT1sdWiiqnWhIg==">AMUW2mUgTcJqtUtnOXnhZgX1zAG2m91OiOyqMfLLUpJYBA7fxhzvs9cQYyYEMABpp2o7qq/Q/sWoYpg52cdWdug6WP7pL6ZiOV5CIyFXOwGrxNMagoVIq1b2cmyqIbXKi+XLaIAb2MHAPvqupYEB6FZAxMzeWCMhMp+VD+JNbJZww8ANEy0poqic/1OVmp8hz4U9aEq9BDajHzdC9mIUjuhucx9IpONq2QKyWI2txlg7LLiDXZn3xm0=</go:docsCustomData>
-</go:gDocsCustomXmlDataStorage>
 </file>
 
 <file path=customXml/itemProps1.xml><?xml version="1.0" encoding="utf-8"?>
@@ -6925,7 +6972,7 @@
 </file>
 
 <file path=customXml/itemProps2.xml><?xml version="1.0" encoding="utf-8"?>
-<ds:datastoreItem xmlns:ds="http://schemas.openxmlformats.org/officeDocument/2006/customXml" ds:itemID="{55AF091B-3C7A-41E3-B477-F2FDAA23CFDA}">
+<ds:datastoreItem xmlns:ds="http://schemas.openxmlformats.org/officeDocument/2006/customXml" ds:itemID="{11111111-1234-1234-1234-123412341234}">
   <ds:schemaRefs/>
 </ds:datastoreItem>
 </file>
@@ -6937,7 +6984,7 @@
 </file>
 
 <file path=customXml/itemProps4.xml><?xml version="1.0" encoding="utf-8"?>
-<ds:datastoreItem xmlns:ds="http://schemas.openxmlformats.org/officeDocument/2006/customXml" ds:itemID="{11111111-1234-1234-1234-123412341234}">
+<ds:datastoreItem xmlns:ds="http://schemas.openxmlformats.org/officeDocument/2006/customXml" ds:itemID="{55AF091B-3C7A-41E3-B477-F2FDAA23CFDA}">
   <ds:schemaRefs/>
 </ds:datastoreItem>
 </file>
</xml_diff>